<commit_message>
Mise à jour signature
</commit_message>
<xml_diff>
--- a/app/static/text/Nouvelle_Attestation_1.docx
+++ b/app/static/text/Nouvelle_Attestation_1.docx
@@ -360,7 +360,7 @@
           <w:sz w:val="24"/>
           <w:szCs w:val="24"/>
         </w:rPr>
-        <w:t>Déplacements entre le domicile et le lieu d’exercice de l’activité professionnelle ou un établissement d’enseignement ou de formation, déplacements professionnels ne pouvant être différés, déplacements pour un concours ou un examen.</w:t>
+        <w:t>Déplacements brefs, dans la limite d'une heure quotidienne et dans un rayon maximal d'un kilomètre autour du domicile, liés soit à l'activité physique individuelle des personnes, à l'exclusion de toute pratique sportive collective et de toute proximité avec d'autres personnes, soit à la promenade avec les seules personnes regroupées dans un même domicile, soit aux besoins des animaux de compagnie.</w:t>
       </w:r>
     </w:p>
     <w:p>
@@ -381,15 +381,15 @@
           <wp:anchor distT="0" distB="0" distL="114300" distR="114300" simplePos="0" relativeHeight="251658240" behindDoc="1" locked="0" layoutInCell="1" allowOverlap="1">
             <wp:simplePos x="0" y="0"/>
             <wp:positionH relativeFrom="column">
-              <wp:posOffset>4434205</wp:posOffset>
+              <wp:posOffset>3916045</wp:posOffset>
             </wp:positionH>
             <wp:positionV relativeFrom="paragraph">
-              <wp:posOffset>3175</wp:posOffset>
+              <wp:posOffset>281305</wp:posOffset>
             </wp:positionV>
-            <wp:extent cx="549910" cy="2217420"/>
-            <wp:effectExtent l="876300" t="0" r="859790" b="0"/>
+            <wp:extent cx="1874520" cy="575310"/>
+            <wp:effectExtent l="38100" t="95250" r="30480" b="91440"/>
             <wp:wrapNone/>
-            <wp:docPr id="2" name="Image 1" descr="signature_sam.jpg"/>
+            <wp:docPr id="1" name="Image 0" descr="signature_sam.JPG"/>
             <wp:cNvGraphicFramePr>
               <a:graphicFrameLocks xmlns:a="http://schemas.openxmlformats.org/drawingml/2006/main" noChangeAspect="1"/>
             </wp:cNvGraphicFramePr>
@@ -397,23 +397,22 @@
               <a:graphicData uri="http://schemas.openxmlformats.org/drawingml/2006/picture">
                 <pic:pic xmlns:pic="http://schemas.openxmlformats.org/drawingml/2006/picture">
                   <pic:nvPicPr>
-                    <pic:cNvPr id="0" name="signature_sam.jpg"/>
+                    <pic:cNvPr id="0" name="signature_sam.JPG"/>
                     <pic:cNvPicPr/>
                   </pic:nvPicPr>
                   <pic:blipFill>
                     <a:blip r:embed="rId4" cstate="print">
                       <a:grayscl/>
-                      <a:lum bright="-2000" contrast="100000"/>
+                      <a:lum contrast="100000"/>
                     </a:blip>
-                    <a:srcRect l="32575" t="12437" r="36548" b="19925"/>
                     <a:stretch>
                       <a:fillRect/>
                     </a:stretch>
                   </pic:blipFill>
                   <pic:spPr>
-                    <a:xfrm rot="15953503">
+                    <a:xfrm rot="21250854">
                       <a:off x="0" y="0"/>
-                      <a:ext cx="549910" cy="2217420"/>
+                      <a:ext cx="1874520" cy="575310"/>
                     </a:xfrm>
                     <a:prstGeom prst="rect">
                       <a:avLst/>
@@ -453,28 +452,7 @@
           <w:sz w:val="24"/>
           <w:szCs w:val="24"/>
         </w:rPr>
-        <w:t xml:space="preserve">               </w:t>
-      </w:r>
-      <w:r>
-        <w:rPr>
-          <w:sz w:val="24"/>
-          <w:szCs w:val="24"/>
-        </w:rPr>
-        <w:t xml:space="preserve">  </w:t>
-      </w:r>
-      <w:r>
-        <w:rPr>
-          <w:sz w:val="24"/>
-          <w:szCs w:val="24"/>
-        </w:rPr>
-        <w:t xml:space="preserve">           </w:t>
-      </w:r>
-      <w:r>
-        <w:rPr>
-          <w:sz w:val="24"/>
-          <w:szCs w:val="24"/>
-        </w:rPr>
-        <w:t xml:space="preserve"> </w:t>
+        <w:t xml:space="preserve">        </w:t>
       </w:r>
       <w:r>
         <w:rPr>
@@ -502,7 +480,7 @@
           <w:sz w:val="24"/>
           <w:szCs w:val="24"/>
         </w:rPr>
-        <w:t xml:space="preserve">  le   02/11/2020    à 11h08</w:t>
+        <w:t xml:space="preserve">  le   02/11/2020    à 13h44</w:t>
       </w:r>
     </w:p>
     <w:sectPr>

</xml_diff>